<commit_message>
Cap nhat huong dan chay 2 file
</commit_message>
<xml_diff>
--- a/GiaiThichGit.docx
+++ b/GiaiThichGit.docx
@@ -7,207 +7,18 @@
         <w:t>G</w:t>
       </w:r>
       <w:r>
-        <w:t xml:space="preserve">it diff </w:t>
-      </w:r>
-      <w:proofErr w:type="spellStart"/>
-      <w:r>
-        <w:t>dùng</w:t>
-      </w:r>
-      <w:proofErr w:type="spellEnd"/>
-      <w:r>
-        <w:t xml:space="preserve"> </w:t>
-      </w:r>
-      <w:proofErr w:type="spellStart"/>
-      <w:r>
-        <w:t>để</w:t>
-      </w:r>
-      <w:proofErr w:type="spellEnd"/>
-      <w:r>
-        <w:t xml:space="preserve"> so </w:t>
-      </w:r>
-      <w:proofErr w:type="spellStart"/>
-      <w:r>
-        <w:t>sánh</w:t>
-      </w:r>
-      <w:proofErr w:type="spellEnd"/>
-      <w:r>
-        <w:t xml:space="preserve"> </w:t>
-      </w:r>
-      <w:proofErr w:type="spellStart"/>
-      <w:r>
-        <w:t>sự</w:t>
-      </w:r>
-      <w:proofErr w:type="spellEnd"/>
-      <w:r>
-        <w:t xml:space="preserve"> </w:t>
-      </w:r>
-      <w:proofErr w:type="spellStart"/>
-      <w:r>
-        <w:t>khác</w:t>
-      </w:r>
-      <w:proofErr w:type="spellEnd"/>
-      <w:r>
-        <w:t xml:space="preserve"> </w:t>
-      </w:r>
-      <w:proofErr w:type="spellStart"/>
-      <w:r>
-        <w:t>nhau</w:t>
-      </w:r>
-      <w:proofErr w:type="spellEnd"/>
-      <w:r>
-        <w:t xml:space="preserve"> </w:t>
-      </w:r>
-      <w:proofErr w:type="spellStart"/>
-      <w:r>
-        <w:t>giữa</w:t>
-      </w:r>
-      <w:proofErr w:type="spellEnd"/>
-      <w:r>
-        <w:t xml:space="preserve"> </w:t>
-      </w:r>
-      <w:proofErr w:type="spellStart"/>
-      <w:r>
-        <w:t>các</w:t>
-      </w:r>
-      <w:proofErr w:type="spellEnd"/>
-      <w:r>
-        <w:t xml:space="preserve"> </w:t>
-      </w:r>
-      <w:proofErr w:type="spellStart"/>
-      <w:r>
-        <w:t>thay</w:t>
-      </w:r>
-      <w:proofErr w:type="spellEnd"/>
-      <w:r>
-        <w:t xml:space="preserve"> </w:t>
-      </w:r>
-      <w:proofErr w:type="spellStart"/>
-      <w:r>
-        <w:t>đổi</w:t>
-      </w:r>
-      <w:proofErr w:type="spellEnd"/>
-      <w:r>
-        <w:t xml:space="preserve"> </w:t>
-      </w:r>
-      <w:proofErr w:type="spellStart"/>
-      <w:r>
-        <w:t>trong</w:t>
-      </w:r>
-      <w:proofErr w:type="spellEnd"/>
-      <w:r>
-        <w:t xml:space="preserve"> Git. </w:t>
-      </w:r>
-      <w:proofErr w:type="spellStart"/>
-      <w:r>
-        <w:t>Nó</w:t>
-      </w:r>
-      <w:proofErr w:type="spellEnd"/>
-      <w:r>
-        <w:t xml:space="preserve"> </w:t>
-      </w:r>
-      <w:proofErr w:type="spellStart"/>
-      <w:r>
-        <w:t>cho</w:t>
-      </w:r>
-      <w:proofErr w:type="spellEnd"/>
+        <w:t>it diff dùng để so sánh sự khác nhau giữa các thay đổi trong Git. Nó cho</w:t>
+      </w:r>
       <w:r>
         <w:t xml:space="preserve"> ta</w:t>
       </w:r>
       <w:r>
-        <w:t xml:space="preserve"> </w:t>
-      </w:r>
-      <w:proofErr w:type="spellStart"/>
-      <w:r>
-        <w:t>thấy</w:t>
-      </w:r>
-      <w:proofErr w:type="spellEnd"/>
-      <w:r>
-        <w:t xml:space="preserve"> </w:t>
-      </w:r>
-      <w:proofErr w:type="spellStart"/>
-      <w:r>
-        <w:t>dòng</w:t>
-      </w:r>
-      <w:proofErr w:type="spellEnd"/>
-      <w:r>
-        <w:t xml:space="preserve"> </w:t>
-      </w:r>
-      <w:proofErr w:type="spellStart"/>
-      <w:r>
-        <w:t>nào</w:t>
-      </w:r>
-      <w:proofErr w:type="spellEnd"/>
-      <w:r>
-        <w:t xml:space="preserve"> </w:t>
-      </w:r>
-      <w:proofErr w:type="spellStart"/>
-      <w:r>
-        <w:t>đã</w:t>
-      </w:r>
-      <w:proofErr w:type="spellEnd"/>
-      <w:r>
-        <w:t xml:space="preserve"> </w:t>
-      </w:r>
-      <w:proofErr w:type="spellStart"/>
-      <w:r>
-        <w:t>được</w:t>
-      </w:r>
-      <w:proofErr w:type="spellEnd"/>
-      <w:r>
-        <w:t xml:space="preserve"> </w:t>
-      </w:r>
-      <w:proofErr w:type="spellStart"/>
-      <w:r>
-        <w:t>thêm</w:t>
-      </w:r>
-      <w:proofErr w:type="spellEnd"/>
-      <w:r>
-        <w:t xml:space="preserve">, </w:t>
-      </w:r>
-      <w:proofErr w:type="spellStart"/>
-      <w:r>
-        <w:t>sửa</w:t>
-      </w:r>
-      <w:proofErr w:type="spellEnd"/>
-      <w:r>
-        <w:t xml:space="preserve"> hay </w:t>
-      </w:r>
-      <w:proofErr w:type="spellStart"/>
-      <w:r>
-        <w:t>xóa</w:t>
-      </w:r>
-      <w:proofErr w:type="spellEnd"/>
-      <w:r>
-        <w:t>.</w:t>
-      </w:r>
-    </w:p>
-    <w:p>
-      <w:r>
-        <w:t xml:space="preserve">Các </w:t>
-      </w:r>
-      <w:proofErr w:type="spellStart"/>
-      <w:r>
-        <w:t>công</w:t>
-      </w:r>
-      <w:proofErr w:type="spellEnd"/>
-      <w:r>
-        <w:t xml:space="preserve"> </w:t>
-      </w:r>
-      <w:proofErr w:type="spellStart"/>
-      <w:r>
-        <w:t>dụng</w:t>
-      </w:r>
-      <w:proofErr w:type="spellEnd"/>
-      <w:r>
-        <w:t xml:space="preserve"> </w:t>
-      </w:r>
-      <w:proofErr w:type="spellStart"/>
-      <w:r>
-        <w:t>của</w:t>
-      </w:r>
-      <w:proofErr w:type="spellEnd"/>
-      <w:r>
-        <w:t xml:space="preserve"> git diff:</w:t>
+        <w:t xml:space="preserve"> thấy dòng nào đã được thêm, sửa hay xóa.</w:t>
+      </w:r>
+    </w:p>
+    <w:p>
+      <w:r>
+        <w:t>Các công dụng của git diff:</w:t>
       </w:r>
     </w:p>
     <w:p>
@@ -218,24 +29,11 @@
         </w:numPr>
       </w:pPr>
       <w:r>
-        <w:t xml:space="preserve">So </w:t>
-      </w:r>
-      <w:proofErr w:type="spellStart"/>
-      <w:r>
-        <w:t>sánh</w:t>
-      </w:r>
-      <w:proofErr w:type="spellEnd"/>
-      <w:r>
-        <w:t xml:space="preserve"> </w:t>
-      </w:r>
-      <w:r>
-        <w:t xml:space="preserve">working directory vs staging </w:t>
-      </w:r>
-      <w:proofErr w:type="gramStart"/>
-      <w:r>
-        <w:t>area</w:t>
-      </w:r>
-      <w:proofErr w:type="gramEnd"/>
+        <w:t xml:space="preserve">So sánh </w:t>
+      </w:r>
+      <w:r>
+        <w:t>working directory vs staging area</w:t>
+      </w:r>
     </w:p>
     <w:p>
       <w:pPr>
@@ -245,34 +43,11 @@
         </w:numPr>
       </w:pPr>
       <w:r>
-        <w:t xml:space="preserve">So </w:t>
-      </w:r>
-      <w:proofErr w:type="spellStart"/>
-      <w:r>
-        <w:t>sánh</w:t>
-      </w:r>
-      <w:proofErr w:type="spellEnd"/>
-      <w:r>
-        <w:t xml:space="preserve"> </w:t>
-      </w:r>
-      <w:r>
-        <w:t xml:space="preserve">staging area vs commit </w:t>
-      </w:r>
-      <w:proofErr w:type="spellStart"/>
-      <w:r>
-        <w:t>cuối</w:t>
-      </w:r>
-      <w:proofErr w:type="spellEnd"/>
-      <w:r>
-        <w:t xml:space="preserve"> </w:t>
-      </w:r>
-      <w:proofErr w:type="spellStart"/>
-      <w:proofErr w:type="gramStart"/>
-      <w:r>
-        <w:t>cùng</w:t>
-      </w:r>
-      <w:proofErr w:type="spellEnd"/>
-      <w:proofErr w:type="gramEnd"/>
+        <w:t xml:space="preserve">So sánh </w:t>
+      </w:r>
+      <w:r>
+        <w:t>staging area vs commit cuối cùng</w:t>
+      </w:r>
     </w:p>
     <w:p>
       <w:pPr>
@@ -282,72 +57,15 @@
         </w:numPr>
       </w:pPr>
       <w:r>
-        <w:t xml:space="preserve">So </w:t>
-      </w:r>
-      <w:proofErr w:type="spellStart"/>
-      <w:r>
-        <w:t>sánh</w:t>
-      </w:r>
-      <w:proofErr w:type="spellEnd"/>
-      <w:r>
-        <w:t xml:space="preserve"> </w:t>
-      </w:r>
-      <w:proofErr w:type="spellStart"/>
-      <w:r>
-        <w:t>hai</w:t>
-      </w:r>
-      <w:proofErr w:type="spellEnd"/>
-      <w:r>
-        <w:t xml:space="preserve"> commit </w:t>
-      </w:r>
-      <w:proofErr w:type="spellStart"/>
-      <w:r>
-        <w:t>khác</w:t>
-      </w:r>
-      <w:proofErr w:type="spellEnd"/>
-      <w:r>
-        <w:t xml:space="preserve"> </w:t>
-      </w:r>
-      <w:proofErr w:type="spellStart"/>
-      <w:proofErr w:type="gramStart"/>
-      <w:r>
-        <w:t>nhau</w:t>
-      </w:r>
-      <w:proofErr w:type="spellEnd"/>
-      <w:proofErr w:type="gramEnd"/>
-    </w:p>
-    <w:p>
-      <w:proofErr w:type="spellStart"/>
-      <w:r>
-        <w:t>Ví</w:t>
-      </w:r>
-      <w:proofErr w:type="spellEnd"/>
-      <w:r>
-        <w:t xml:space="preserve"> </w:t>
-      </w:r>
-      <w:proofErr w:type="spellStart"/>
-      <w:r>
-        <w:t>dụ</w:t>
-      </w:r>
-      <w:proofErr w:type="spellEnd"/>
-      <w:r>
-        <w:t xml:space="preserve"> </w:t>
-      </w:r>
-      <w:proofErr w:type="spellStart"/>
-      <w:r>
-        <w:t>minh</w:t>
-      </w:r>
-      <w:proofErr w:type="spellEnd"/>
-      <w:r>
-        <w:t xml:space="preserve"> </w:t>
-      </w:r>
-      <w:proofErr w:type="spellStart"/>
-      <w:r>
-        <w:t>họa</w:t>
-      </w:r>
-      <w:proofErr w:type="spellEnd"/>
-      <w:r>
-        <w:t>:</w:t>
+        <w:t xml:space="preserve">So sánh </w:t>
+      </w:r>
+      <w:r>
+        <w:t>hai commit khác nhau</w:t>
+      </w:r>
+    </w:p>
+    <w:p>
+      <w:r>
+        <w:t>Ví dụ minh họa:</w:t>
       </w:r>
     </w:p>
     <w:p>
@@ -359,15 +77,7 @@
         </w:numPr>
       </w:pPr>
       <w:r>
-        <w:t xml:space="preserve">Khi ta dung </w:t>
-      </w:r>
-      <w:proofErr w:type="spellStart"/>
-      <w:r>
-        <w:t>lệnh</w:t>
-      </w:r>
-      <w:proofErr w:type="spellEnd"/>
-      <w:r>
-        <w:t xml:space="preserve"> git diff</w:t>
+        <w:t>Khi ta dung lệnh git diff</w:t>
       </w:r>
     </w:p>
     <w:p>
@@ -378,178 +88,80 @@
           <w:numId w:val="2"/>
         </w:numPr>
       </w:pPr>
-      <w:proofErr w:type="spellStart"/>
-      <w:r>
-        <w:t>Kết</w:t>
-      </w:r>
-      <w:proofErr w:type="spellEnd"/>
-      <w:r>
-        <w:t xml:space="preserve"> </w:t>
-      </w:r>
-      <w:proofErr w:type="spellStart"/>
-      <w:proofErr w:type="gramStart"/>
-      <w:r>
-        <w:t>quả</w:t>
-      </w:r>
-      <w:proofErr w:type="spellEnd"/>
-      <w:r>
-        <w:t xml:space="preserve"> :</w:t>
-      </w:r>
-      <w:proofErr w:type="gramEnd"/>
-      <w:r>
-        <w:t xml:space="preserve"> </w:t>
-      </w:r>
-      <w:proofErr w:type="spellStart"/>
-      <w:r>
-        <w:t>Nếu</w:t>
-      </w:r>
-      <w:proofErr w:type="spellEnd"/>
-      <w:r>
-        <w:t xml:space="preserve"> </w:t>
-      </w:r>
-      <w:proofErr w:type="spellStart"/>
-      <w:r>
-        <w:t>bạn</w:t>
-      </w:r>
-      <w:proofErr w:type="spellEnd"/>
-      <w:r>
-        <w:t xml:space="preserve"> </w:t>
-      </w:r>
-      <w:proofErr w:type="spellStart"/>
-      <w:r>
-        <w:t>đã</w:t>
-      </w:r>
-      <w:proofErr w:type="spellEnd"/>
-      <w:r>
-        <w:t xml:space="preserve"> </w:t>
-      </w:r>
-      <w:proofErr w:type="spellStart"/>
-      <w:r>
-        <w:t>sửa</w:t>
-      </w:r>
-      <w:proofErr w:type="spellEnd"/>
-      <w:r>
-        <w:t xml:space="preserve"> </w:t>
-      </w:r>
-      <w:proofErr w:type="spellStart"/>
-      <w:r>
-        <w:t>đổi</w:t>
-      </w:r>
-      <w:proofErr w:type="spellEnd"/>
-      <w:r>
-        <w:t xml:space="preserve"> 1 </w:t>
-      </w:r>
-      <w:proofErr w:type="spellStart"/>
-      <w:r>
-        <w:t>tệp</w:t>
-      </w:r>
-      <w:proofErr w:type="spellEnd"/>
-      <w:r>
-        <w:t xml:space="preserve"> </w:t>
-      </w:r>
-      <w:proofErr w:type="spellStart"/>
-      <w:r>
-        <w:t>nhưng</w:t>
-      </w:r>
-      <w:proofErr w:type="spellEnd"/>
-      <w:r>
-        <w:t xml:space="preserve"> </w:t>
-      </w:r>
-      <w:proofErr w:type="spellStart"/>
-      <w:r>
-        <w:t>chưa</w:t>
-      </w:r>
-      <w:proofErr w:type="spellEnd"/>
-      <w:r>
-        <w:t xml:space="preserve"> </w:t>
-      </w:r>
-      <w:proofErr w:type="spellStart"/>
-      <w:r>
-        <w:t>chạy</w:t>
-      </w:r>
-      <w:proofErr w:type="spellEnd"/>
-      <w:r>
-        <w:t xml:space="preserve"> git </w:t>
-      </w:r>
-      <w:proofErr w:type="spellStart"/>
-      <w:r>
-        <w:t>add,lệnh</w:t>
-      </w:r>
-      <w:proofErr w:type="spellEnd"/>
-      <w:r>
-        <w:t xml:space="preserve"> </w:t>
-      </w:r>
-      <w:proofErr w:type="spellStart"/>
-      <w:r>
-        <w:t>này</w:t>
-      </w:r>
-      <w:proofErr w:type="spellEnd"/>
-      <w:r>
-        <w:t xml:space="preserve"> </w:t>
-      </w:r>
-      <w:proofErr w:type="spellStart"/>
-      <w:r>
-        <w:t>sẽ</w:t>
-      </w:r>
-      <w:proofErr w:type="spellEnd"/>
-      <w:r>
-        <w:t xml:space="preserve"> </w:t>
-      </w:r>
-      <w:proofErr w:type="spellStart"/>
-      <w:r>
-        <w:t>hiển</w:t>
-      </w:r>
-      <w:proofErr w:type="spellEnd"/>
-      <w:r>
-        <w:t xml:space="preserve"> </w:t>
-      </w:r>
-      <w:proofErr w:type="spellStart"/>
-      <w:r>
-        <w:t>thị</w:t>
-      </w:r>
-      <w:proofErr w:type="spellEnd"/>
-      <w:r>
-        <w:t xml:space="preserve"> chi </w:t>
-      </w:r>
-      <w:proofErr w:type="spellStart"/>
-      <w:r>
-        <w:t>tiết</w:t>
-      </w:r>
-      <w:proofErr w:type="spellEnd"/>
-      <w:r>
-        <w:t xml:space="preserve"> </w:t>
-      </w:r>
-      <w:proofErr w:type="spellStart"/>
-      <w:r>
-        <w:t>những</w:t>
-      </w:r>
-      <w:proofErr w:type="spellEnd"/>
-      <w:r>
-        <w:t xml:space="preserve"> </w:t>
-      </w:r>
-      <w:proofErr w:type="spellStart"/>
-      <w:r>
-        <w:t>thay</w:t>
-      </w:r>
-      <w:proofErr w:type="spellEnd"/>
-      <w:r>
-        <w:t xml:space="preserve"> </w:t>
-      </w:r>
-      <w:proofErr w:type="spellStart"/>
-      <w:r>
-        <w:t>đổi</w:t>
-      </w:r>
-      <w:proofErr w:type="spellEnd"/>
-      <w:r>
-        <w:t xml:space="preserve"> </w:t>
-      </w:r>
-      <w:proofErr w:type="spellStart"/>
-      <w:r>
-        <w:t>đó</w:t>
-      </w:r>
-      <w:proofErr w:type="spellEnd"/>
-      <w:r>
-        <w:t>.</w:t>
+      <w:r>
+        <w:t>Kết quả : Nếu đã sửa đổi 1 tệp nhưng chưa chạy git add,lệnh này sẽ hiển thị chi tiết những thay đổi đó.</w:t>
+      </w:r>
+    </w:p>
+    <w:p>
+      <w:pPr>
+        <w:pStyle w:val="ListParagraph"/>
+        <w:numPr>
+          <w:ilvl w:val="0"/>
+          <w:numId w:val="2"/>
+        </w:numPr>
+      </w:pPr>
+    </w:p>
+    <w:p>
+      <w:pPr>
+        <w:rPr>
+          <w:sz w:val="32"/>
+          <w:szCs w:val="32"/>
+        </w:rPr>
+      </w:pPr>
+      <w:r>
+        <w:rPr>
+          <w:sz w:val="32"/>
+          <w:szCs w:val="32"/>
+        </w:rPr>
+        <w:t>Hướng dẫn chạy 2 file checkamduong.cpp và checkamduong.sh</w:t>
+      </w:r>
+    </w:p>
+    <w:p/>
+    <w:p>
+      <w:r>
+        <w:t>File checkamduong.cpp :</w:t>
+      </w:r>
+    </w:p>
+    <w:p>
+      <w:r>
+        <w:t>B1:Vào thư mục NguyenTrungNguyen_DH52201122,sau đó mở thư mục này bằng cmd</w:t>
+      </w:r>
+    </w:p>
+    <w:p>
+      <w:r>
+        <w:t xml:space="preserve">B2: Chuyển sang nhánh dh52201122_cpp </w:t>
+      </w:r>
+    </w:p>
+    <w:p>
+      <w:r>
+        <w:t>B3: Dùng lệnh: g++ checkamduong.cpp -o checkamduong.exe</w:t>
+      </w:r>
+    </w:p>
+    <w:p>
+      <w:r>
+        <w:t>B4: Dùng lệnh: checkamduong.exe ,màn hình hiển thị ra gợi ý nhập.</w:t>
+      </w:r>
+    </w:p>
+    <w:p/>
+    <w:p>
+      <w:r>
+        <w:t>File checkamduong.sh</w:t>
+      </w:r>
+    </w:p>
+    <w:p>
+      <w:r>
+        <w:t xml:space="preserve">B1: Trong file explorer ,ấn vào thư mục </w:t>
+      </w:r>
+      <w:r>
+        <w:t>NguyenTrungNguyen_DH52201122</w:t>
+      </w:r>
+      <w:r>
+        <w:t>,chọn mở bằng git bash.</w:t>
+      </w:r>
+    </w:p>
+    <w:p>
+      <w:r>
+        <w:t>B2:Dùng lệnh BASH checkamduong.sh</w:t>
       </w:r>
     </w:p>
     <w:p/>
@@ -828,15 +440,6 @@
   </w:abstractNum>
   <w:num w:numId="1" w16cid:durableId="1285429104">
     <w:abstractNumId w:val="0"/>
-    <w:lvlOverride w:ilvl="0"/>
-    <w:lvlOverride w:ilvl="1"/>
-    <w:lvlOverride w:ilvl="2"/>
-    <w:lvlOverride w:ilvl="3"/>
-    <w:lvlOverride w:ilvl="4"/>
-    <w:lvlOverride w:ilvl="5"/>
-    <w:lvlOverride w:ilvl="6"/>
-    <w:lvlOverride w:ilvl="7"/>
-    <w:lvlOverride w:ilvl="8"/>
   </w:num>
   <w:num w:numId="2" w16cid:durableId="1942957300">
     <w:abstractNumId w:val="1"/>

</xml_diff>